<commit_message>
adicionando um novo risco externo
</commit_message>
<xml_diff>
--- a/Documentação/Riscos do Projeto/Gerenciamento de Riscos Externos - DataCenter.docx
+++ b/Documentação/Riscos do Projeto/Gerenciamento de Riscos Externos - DataCenter.docx
@@ -9,13 +9,13 @@
         <w:tblLook w:val="04A0" w:firstRow="1" w:lastRow="0" w:firstColumn="1" w:lastColumn="0" w:noHBand="0" w:noVBand="1"/>
       </w:tblPr>
       <w:tblGrid>
-        <w:gridCol w:w="402"/>
+        <w:gridCol w:w="400"/>
         <w:gridCol w:w="2213"/>
         <w:gridCol w:w="1453"/>
-        <w:gridCol w:w="1116"/>
-        <w:gridCol w:w="795"/>
-        <w:gridCol w:w="982"/>
-        <w:gridCol w:w="1533"/>
+        <w:gridCol w:w="1098"/>
+        <w:gridCol w:w="783"/>
+        <w:gridCol w:w="970"/>
+        <w:gridCol w:w="1577"/>
       </w:tblGrid>
       <w:tr>
         <w:tc>
@@ -435,6 +435,78 @@
           <w:p>
             <w:r>
               <w:t>Análises do código em intervalos definidos e controle de qualidade mensal (manutenção proativa)</w:t>
+            </w:r>
+          </w:p>
+        </w:tc>
+      </w:tr>
+      <w:tr>
+        <w:tc>
+          <w:tcPr>
+            <w:tcW w:w="411" w:type="dxa"/>
+          </w:tcPr>
+          <w:p>
+            <w:r>
+              <w:t>5</w:t>
+            </w:r>
+          </w:p>
+        </w:tc>
+        <w:tc>
+          <w:tcPr>
+            <w:tcW w:w="1856" w:type="dxa"/>
+          </w:tcPr>
+          <w:p>
+            <w:r>
+              <w:t>Equipe de Socioemocional mudar os grupos novamente</w:t>
+            </w:r>
+          </w:p>
+        </w:tc>
+        <w:tc>
+          <w:tcPr>
+            <w:tcW w:w="1453" w:type="dxa"/>
+          </w:tcPr>
+          <w:p>
+            <w:r>
+              <w:t>2</w:t>
+            </w:r>
+          </w:p>
+        </w:tc>
+        <w:tc>
+          <w:tcPr>
+            <w:tcW w:w="1237" w:type="dxa"/>
+          </w:tcPr>
+          <w:p>
+            <w:r>
+              <w:t>3</w:t>
+            </w:r>
+          </w:p>
+        </w:tc>
+        <w:tc>
+          <w:tcPr>
+            <w:tcW w:w="879" w:type="dxa"/>
+          </w:tcPr>
+          <w:p>
+            <w:r>
+              <w:t>6</w:t>
+            </w:r>
+          </w:p>
+        </w:tc>
+        <w:tc>
+          <w:tcPr>
+            <w:tcW w:w="1072" w:type="dxa"/>
+          </w:tcPr>
+          <w:p>
+            <w:r>
+              <w:t>Mitigar</w:t>
+            </w:r>
+          </w:p>
+        </w:tc>
+        <w:tc>
+          <w:tcPr>
+            <w:tcW w:w="1586" w:type="dxa"/>
+          </w:tcPr>
+          <w:p>
+            <w:r>
+              <w:t xml:space="preserve">Tendo uma boa comunicação e entrosamento com os integrantes do grupo, desenvolvendo o projeto de forma harmônica </w:t>
             </w:r>
           </w:p>
         </w:tc>

</xml_diff>